<commit_message>
updated reveal and 28 aug nbac minutes folder
</commit_message>
<xml_diff>
--- a/13-nov-25-reveal-summit/NIEMOpen Reveal 13 Nov 25-e vent STRAWMAN (lunch-virtual) v12 -8-13-25.docx
+++ b/13-nov-25-reveal-summit/NIEMOpen Reveal 13 Nov 25-e vent STRAWMAN (lunch-virtual) v12 -8-13-25.docx
@@ -120,8 +120,8 @@
       <w:tblGrid>
         <w:gridCol w:w="1255"/>
         <w:gridCol w:w="1309"/>
-        <w:gridCol w:w="4397"/>
-        <w:gridCol w:w="2389"/>
+        <w:gridCol w:w="4642"/>
+        <w:gridCol w:w="2144"/>
       </w:tblGrid>
       <w:tr>
         <w:trPr>
@@ -1594,14 +1594,7 @@
                 <w:rFonts w:asciiTheme="minorHAnsi" w:hAnsiTheme="minorHAnsi" w:cstheme="minorHAnsi"/>
                 <w:color w:val="FF0000"/>
               </w:rPr>
-              <w:t xml:space="preserve">OASIS </w:t>
-            </w:r>
-            <w:r>
-              <w:rPr>
-                <w:rFonts w:asciiTheme="minorHAnsi" w:hAnsiTheme="minorHAnsi" w:cstheme="minorHAnsi"/>
-                <w:color w:val="FF0000"/>
-              </w:rPr>
-              <w:t>BOD Chair</w:t>
+              <w:t>OASIS Executive Director</w:t>
             </w:r>
           </w:p>
         </w:tc>
@@ -3177,14 +3170,7 @@
                 <w:rFonts w:asciiTheme="minorHAnsi" w:hAnsiTheme="minorHAnsi" w:cstheme="minorHAnsi"/>
                 <w:color w:val="FF0000"/>
               </w:rPr>
-              <w:t>Dr. Kristen Honey (TBD</w:t>
-            </w:r>
-            <w:r>
-              <w:rPr>
-                <w:rFonts w:asciiTheme="minorHAnsi" w:hAnsiTheme="minorHAnsi" w:cstheme="minorHAnsi"/>
-                <w:color w:val="FF0000"/>
-              </w:rPr>
-              <w:t>- invited)</w:t>
+              <w:t>Dr. Kristen Honey (TBD)</w:t>
             </w:r>
           </w:p>
         </w:tc>
@@ -5132,7 +5118,6 @@
   <w:style w:type="character" w:default="1" w:styleId="DefaultParagraphFont">
     <w:name w:val="Default Paragraph Font"/>
     <w:uiPriority w:val="1"/>
-    <w:semiHidden/>
     <w:unhideWhenUsed/>
   </w:style>
   <w:style w:type="table" w:default="1" w:styleId="TableNormal">

</xml_diff>